<commit_message>
Zielhierarchie, Stakeholder, Alleinstellungsmerkmale dem Konzept hinzugefuegt
</commit_message>
<xml_diff>
--- a/Weitere Artefakte/Risiken_tabele.docx
+++ b/Weitere Artefakte/Risiken_tabele.docx
@@ -1353,7 +1353,16 @@
                 <w:rFonts w:asciiTheme="majorHAnsi" w:hAnsiTheme="majorHAnsi" w:cstheme="majorHAnsi"/>
                 <w:color w:val="000000"/>
               </w:rPr>
-              <w:t>Die Funktionalität des Systems kann nicht rechtzeitig zur Verfügung gestellt werden</w:t>
+              <w:t>Die Fun</w:t>
+            </w:r>
+            <w:bookmarkStart w:id="0" w:name="_GoBack"/>
+            <w:bookmarkEnd w:id="0"/>
+            <w:r>
+              <w:rPr>
+                <w:rFonts w:asciiTheme="majorHAnsi" w:hAnsiTheme="majorHAnsi" w:cstheme="majorHAnsi"/>
+                <w:color w:val="000000"/>
+              </w:rPr>
+              <w:t>ktionalität des Systems kann nicht rechtzeitig zur Verfügung gestellt werden</w:t>
             </w:r>
           </w:p>
         </w:tc>
@@ -1993,7 +2002,14 @@
                 <w:rFonts w:asciiTheme="majorHAnsi" w:hAnsiTheme="majorHAnsi" w:cstheme="majorHAnsi"/>
                 <w:color w:val="000000"/>
               </w:rPr>
-              <w:t xml:space="preserve">Nicht valide Daten der externen Dienste werden </w:t>
+              <w:t>Nicht valide Da</w:t>
+            </w:r>
+            <w:r>
+              <w:rPr>
+                <w:rFonts w:asciiTheme="majorHAnsi" w:hAnsiTheme="majorHAnsi" w:cstheme="majorHAnsi"/>
+                <w:color w:val="000000"/>
+              </w:rPr>
+              <w:t xml:space="preserve">ten der externen Dienste </w:t>
             </w:r>
           </w:p>
         </w:tc>
@@ -2244,8 +2260,6 @@
         </w:rPr>
         <w:t xml:space="preserve"> </w:t>
       </w:r>
-      <w:bookmarkStart w:id="0" w:name="_GoBack"/>
-      <w:bookmarkEnd w:id="0"/>
       <w:r>
         <w:rPr>
           <w:sz w:val="20"/>

</xml_diff>